<commit_message>
setting page number after table of contents
</commit_message>
<xml_diff>
--- a/memòria.docx
+++ b/memòria.docx
@@ -133,7 +133,7 @@
                     </pic:cNvPicPr>
                   </pic:nvPicPr>
                   <pic:blipFill>
-                    <a:blip r:embed="rId5">
+                    <a:blip r:embed="rId7">
                       <a:extLst>
                         <a:ext uri="{28A0092B-C50C-407E-A947-70E740481C1C}">
                           <a14:useLocalDpi xmlns:a14="http://schemas.microsoft.com/office/drawing/2010/main" val="0"/>
@@ -314,6 +314,12 @@
     </w:p>
     <w:sdt>
       <w:sdtPr>
+        <w:rPr>
+          <w:rFonts w:asciiTheme="minorHAnsi" w:eastAsiaTheme="minorEastAsia" w:hAnsiTheme="minorHAnsi" w:cstheme="minorBidi"/>
+          <w:color w:val="auto"/>
+          <w:sz w:val="22"/>
+          <w:szCs w:val="22"/>
+        </w:rPr>
         <w:id w:val="-2010203518"/>
         <w:docPartObj>
           <w:docPartGallery w:val="Table of Contents"/>
@@ -322,13 +328,9 @@
       </w:sdtPr>
       <w:sdtEndPr>
         <w:rPr>
-          <w:rFonts w:asciiTheme="minorHAnsi" w:eastAsiaTheme="minorEastAsia" w:hAnsiTheme="minorHAnsi" w:cstheme="minorBidi"/>
           <w:b/>
           <w:bCs/>
           <w:noProof/>
-          <w:color w:val="auto"/>
-          <w:sz w:val="22"/>
-          <w:szCs w:val="22"/>
         </w:rPr>
       </w:sdtEndPr>
       <w:sdtContent>
@@ -856,15 +858,24 @@
       </w:sdtContent>
     </w:sdt>
     <w:p>
+      <w:pPr>
+        <w:sectPr>
+          <w:footerReference w:type="default" r:id="rId8"/>
+          <w:pgSz w:w="11906" w:h="16838"/>
+          <w:pgMar w:top="1440" w:right="1440" w:bottom="1440" w:left="1440" w:header="708" w:footer="708" w:gutter="0"/>
+          <w:cols w:space="708"/>
+          <w:docGrid w:linePitch="360"/>
+        </w:sectPr>
+      </w:pPr>
       <w:r>
         <w:br w:type="page"/>
       </w:r>
+      <w:bookmarkStart w:id="1" w:name="_Toc90658485"/>
     </w:p>
     <w:p>
       <w:pPr>
         <w:pStyle w:val="Heading1"/>
       </w:pPr>
-      <w:bookmarkStart w:id="1" w:name="_Toc90658485"/>
       <w:r>
         <w:lastRenderedPageBreak/>
         <w:t>Introducció</w:t>
@@ -1002,6 +1013,7 @@
     <w:p/>
     <w:p/>
     <w:sectPr>
+      <w:footerReference w:type="default" r:id="rId9"/>
       <w:pgSz w:w="11906" w:h="16838"/>
       <w:pgMar w:top="1440" w:right="1440" w:bottom="1440" w:left="1440" w:header="708" w:footer="708" w:gutter="0"/>
       <w:cols w:space="708"/>
@@ -1009,6 +1021,114 @@
     </w:sectPr>
   </w:body>
 </w:document>
+</file>
+
+<file path=word/endnotes.xml><?xml version="1.0" encoding="utf-8"?>
+<w:endnotes xmlns:wpc="http://schemas.microsoft.com/office/word/2010/wordprocessingCanvas" xmlns:cx="http://schemas.microsoft.com/office/drawing/2014/chartex" xmlns:cx1="http://schemas.microsoft.com/office/drawing/2015/9/8/chartex" xmlns:cx2="http://schemas.microsoft.com/office/drawing/2015/10/21/chartex" xmlns:cx3="http://schemas.microsoft.com/office/drawing/2016/5/9/chartex" xmlns:cx4="http://schemas.microsoft.com/office/drawing/2016/5/10/chartex" xmlns:cx5="http://schemas.microsoft.com/office/drawing/2016/5/11/chartex" xmlns:cx6="http://schemas.microsoft.com/office/drawing/2016/5/12/chartex" xmlns:cx7="http://schemas.microsoft.com/office/drawing/2016/5/13/chartex" xmlns:cx8="http://schemas.microsoft.com/office/drawing/2016/5/14/chartex" xmlns:mc="http://schemas.openxmlformats.org/markup-compatibility/2006" xmlns:aink="http://schemas.microsoft.com/office/drawing/2016/ink" xmlns:am3d="http://schemas.microsoft.com/office/drawing/2017/model3d" xmlns:o="urn:schemas-microsoft-com:office:office" xmlns:r="http://schemas.openxmlformats.org/officeDocument/2006/relationships" xmlns:m="http://schemas.openxmlformats.org/officeDocument/2006/math" xmlns:v="urn:schemas-microsoft-com:vml" xmlns:wp14="http://schemas.microsoft.com/office/word/2010/wordprocessingDrawing" xmlns:wp="http://schemas.openxmlformats.org/drawingml/2006/wordprocessingDrawing" xmlns:w10="urn:schemas-microsoft-com:office:word" xmlns:w="http://schemas.openxmlformats.org/wordprocessingml/2006/main" xmlns:w14="http://schemas.microsoft.com/office/word/2010/wordml" xmlns:w15="http://schemas.microsoft.com/office/word/2012/wordml" xmlns:w16cex="http://schemas.microsoft.com/office/word/2018/wordml/cex" xmlns:w16cid="http://schemas.microsoft.com/office/word/2016/wordml/cid" xmlns:w16="http://schemas.microsoft.com/office/word/2018/wordml" xmlns:w16sdtdh="http://schemas.microsoft.com/office/word/2020/wordml/sdtdatahash" xmlns:w16se="http://schemas.microsoft.com/office/word/2015/wordml/symex" xmlns:wpg="http://schemas.microsoft.com/office/word/2010/wordprocessingGroup" xmlns:wpi="http://schemas.microsoft.com/office/word/2010/wordprocessingInk" xmlns:wne="http://schemas.microsoft.com/office/word/2006/wordml" xmlns:wps="http://schemas.microsoft.com/office/word/2010/wordprocessingShape" mc:Ignorable="w14 w15 w16se w16cid w16 w16cex w16sdtdh wp14">
+  <w:endnote w:type="separator" w:id="-1">
+    <w:p>
+      <w:pPr>
+        <w:spacing w:after="0" w:line="240" w:lineRule="auto"/>
+      </w:pPr>
+      <w:r>
+        <w:separator/>
+      </w:r>
+    </w:p>
+  </w:endnote>
+  <w:endnote w:type="continuationSeparator" w:id="0">
+    <w:p>
+      <w:pPr>
+        <w:spacing w:after="0" w:line="240" w:lineRule="auto"/>
+      </w:pPr>
+      <w:r>
+        <w:continuationSeparator/>
+      </w:r>
+    </w:p>
+  </w:endnote>
+</w:endnotes>
+</file>
+
+<file path=word/footer1.xml><?xml version="1.0" encoding="utf-8"?>
+<w:ftr xmlns:wpc="http://schemas.microsoft.com/office/word/2010/wordprocessingCanvas" xmlns:cx="http://schemas.microsoft.com/office/drawing/2014/chartex" xmlns:cx1="http://schemas.microsoft.com/office/drawing/2015/9/8/chartex" xmlns:cx2="http://schemas.microsoft.com/office/drawing/2015/10/21/chartex" xmlns:cx3="http://schemas.microsoft.com/office/drawing/2016/5/9/chartex" xmlns:cx4="http://schemas.microsoft.com/office/drawing/2016/5/10/chartex" xmlns:cx5="http://schemas.microsoft.com/office/drawing/2016/5/11/chartex" xmlns:cx6="http://schemas.microsoft.com/office/drawing/2016/5/12/chartex" xmlns:cx7="http://schemas.microsoft.com/office/drawing/2016/5/13/chartex" xmlns:cx8="http://schemas.microsoft.com/office/drawing/2016/5/14/chartex" xmlns:mc="http://schemas.openxmlformats.org/markup-compatibility/2006" xmlns:aink="http://schemas.microsoft.com/office/drawing/2016/ink" xmlns:am3d="http://schemas.microsoft.com/office/drawing/2017/model3d" xmlns:o="urn:schemas-microsoft-com:office:office" xmlns:r="http://schemas.openxmlformats.org/officeDocument/2006/relationships" xmlns:m="http://schemas.openxmlformats.org/officeDocument/2006/math" xmlns:v="urn:schemas-microsoft-com:vml" xmlns:wp14="http://schemas.microsoft.com/office/word/2010/wordprocessingDrawing" xmlns:wp="http://schemas.openxmlformats.org/drawingml/2006/wordprocessingDrawing" xmlns:w10="urn:schemas-microsoft-com:office:word" xmlns:w="http://schemas.openxmlformats.org/wordprocessingml/2006/main" xmlns:w14="http://schemas.microsoft.com/office/word/2010/wordml" xmlns:w15="http://schemas.microsoft.com/office/word/2012/wordml" xmlns:w16cex="http://schemas.microsoft.com/office/word/2018/wordml/cex" xmlns:w16cid="http://schemas.microsoft.com/office/word/2016/wordml/cid" xmlns:w16="http://schemas.microsoft.com/office/word/2018/wordml" xmlns:w16sdtdh="http://schemas.microsoft.com/office/word/2020/wordml/sdtdatahash" xmlns:w16se="http://schemas.microsoft.com/office/word/2015/wordml/symex" xmlns:wpg="http://schemas.microsoft.com/office/word/2010/wordprocessingGroup" xmlns:wpi="http://schemas.microsoft.com/office/word/2010/wordprocessingInk" xmlns:wne="http://schemas.microsoft.com/office/word/2006/wordml" xmlns:wps="http://schemas.microsoft.com/office/word/2010/wordprocessingShape" mc:Ignorable="w14 w15 w16se w16cid w16 w16cex w16sdtdh wp14">
+  <w:p>
+    <w:pPr>
+      <w:pStyle w:val="Footer"/>
+      <w:jc w:val="center"/>
+    </w:pPr>
+  </w:p>
+  <w:p>
+    <w:pPr>
+      <w:pStyle w:val="Footer"/>
+    </w:pPr>
+  </w:p>
+</w:ftr>
+</file>
+
+<file path=word/footer2.xml><?xml version="1.0" encoding="utf-8"?>
+<w:ftr xmlns:wpc="http://schemas.microsoft.com/office/word/2010/wordprocessingCanvas" xmlns:cx="http://schemas.microsoft.com/office/drawing/2014/chartex" xmlns:cx1="http://schemas.microsoft.com/office/drawing/2015/9/8/chartex" xmlns:cx2="http://schemas.microsoft.com/office/drawing/2015/10/21/chartex" xmlns:cx3="http://schemas.microsoft.com/office/drawing/2016/5/9/chartex" xmlns:cx4="http://schemas.microsoft.com/office/drawing/2016/5/10/chartex" xmlns:cx5="http://schemas.microsoft.com/office/drawing/2016/5/11/chartex" xmlns:cx6="http://schemas.microsoft.com/office/drawing/2016/5/12/chartex" xmlns:cx7="http://schemas.microsoft.com/office/drawing/2016/5/13/chartex" xmlns:cx8="http://schemas.microsoft.com/office/drawing/2016/5/14/chartex" xmlns:mc="http://schemas.openxmlformats.org/markup-compatibility/2006" xmlns:aink="http://schemas.microsoft.com/office/drawing/2016/ink" xmlns:am3d="http://schemas.microsoft.com/office/drawing/2017/model3d" xmlns:o="urn:schemas-microsoft-com:office:office" xmlns:r="http://schemas.openxmlformats.org/officeDocument/2006/relationships" xmlns:m="http://schemas.openxmlformats.org/officeDocument/2006/math" xmlns:v="urn:schemas-microsoft-com:vml" xmlns:wp14="http://schemas.microsoft.com/office/word/2010/wordprocessingDrawing" xmlns:wp="http://schemas.openxmlformats.org/drawingml/2006/wordprocessingDrawing" xmlns:w10="urn:schemas-microsoft-com:office:word" xmlns:w="http://schemas.openxmlformats.org/wordprocessingml/2006/main" xmlns:w14="http://schemas.microsoft.com/office/word/2010/wordml" xmlns:w15="http://schemas.microsoft.com/office/word/2012/wordml" xmlns:w16cex="http://schemas.microsoft.com/office/word/2018/wordml/cex" xmlns:w16cid="http://schemas.microsoft.com/office/word/2016/wordml/cid" xmlns:w16="http://schemas.microsoft.com/office/word/2018/wordml" xmlns:w16sdtdh="http://schemas.microsoft.com/office/word/2020/wordml/sdtdatahash" xmlns:w16se="http://schemas.microsoft.com/office/word/2015/wordml/symex" xmlns:wpg="http://schemas.microsoft.com/office/word/2010/wordprocessingGroup" xmlns:wpi="http://schemas.microsoft.com/office/word/2010/wordprocessingInk" xmlns:wne="http://schemas.microsoft.com/office/word/2006/wordml" xmlns:wps="http://schemas.microsoft.com/office/word/2010/wordprocessingShape" mc:Ignorable="w14 w15 w16se w16cid w16 w16cex w16sdtdh wp14">
+  <w:sdt>
+    <w:sdtPr>
+      <w:id w:val="1180396027"/>
+      <w:docPartObj>
+        <w:docPartGallery w:val="Page Numbers (Bottom of Page)"/>
+        <w:docPartUnique/>
+      </w:docPartObj>
+    </w:sdtPr>
+    <w:sdtContent>
+      <w:p>
+        <w:pPr>
+          <w:pStyle w:val="Footer"/>
+          <w:jc w:val="center"/>
+        </w:pPr>
+        <w:r>
+          <w:fldChar w:fldCharType="begin"/>
+        </w:r>
+        <w:r>
+          <w:instrText>PAGE   \* MERGEFORMAT</w:instrText>
+        </w:r>
+        <w:r>
+          <w:fldChar w:fldCharType="separate"/>
+        </w:r>
+        <w:r>
+          <w:t>2</w:t>
+        </w:r>
+        <w:r>
+          <w:fldChar w:fldCharType="end"/>
+        </w:r>
+      </w:p>
+    </w:sdtContent>
+  </w:sdt>
+  <w:p>
+    <w:pPr>
+      <w:pStyle w:val="Footer"/>
+    </w:pPr>
+  </w:p>
+</w:ftr>
+</file>
+
+<file path=word/footnotes.xml><?xml version="1.0" encoding="utf-8"?>
+<w:footnotes xmlns:wpc="http://schemas.microsoft.com/office/word/2010/wordprocessingCanvas" xmlns:cx="http://schemas.microsoft.com/office/drawing/2014/chartex" xmlns:cx1="http://schemas.microsoft.com/office/drawing/2015/9/8/chartex" xmlns:cx2="http://schemas.microsoft.com/office/drawing/2015/10/21/chartex" xmlns:cx3="http://schemas.microsoft.com/office/drawing/2016/5/9/chartex" xmlns:cx4="http://schemas.microsoft.com/office/drawing/2016/5/10/chartex" xmlns:cx5="http://schemas.microsoft.com/office/drawing/2016/5/11/chartex" xmlns:cx6="http://schemas.microsoft.com/office/drawing/2016/5/12/chartex" xmlns:cx7="http://schemas.microsoft.com/office/drawing/2016/5/13/chartex" xmlns:cx8="http://schemas.microsoft.com/office/drawing/2016/5/14/chartex" xmlns:mc="http://schemas.openxmlformats.org/markup-compatibility/2006" xmlns:aink="http://schemas.microsoft.com/office/drawing/2016/ink" xmlns:am3d="http://schemas.microsoft.com/office/drawing/2017/model3d" xmlns:o="urn:schemas-microsoft-com:office:office" xmlns:r="http://schemas.openxmlformats.org/officeDocument/2006/relationships" xmlns:m="http://schemas.openxmlformats.org/officeDocument/2006/math" xmlns:v="urn:schemas-microsoft-com:vml" xmlns:wp14="http://schemas.microsoft.com/office/word/2010/wordprocessingDrawing" xmlns:wp="http://schemas.openxmlformats.org/drawingml/2006/wordprocessingDrawing" xmlns:w10="urn:schemas-microsoft-com:office:word" xmlns:w="http://schemas.openxmlformats.org/wordprocessingml/2006/main" xmlns:w14="http://schemas.microsoft.com/office/word/2010/wordml" xmlns:w15="http://schemas.microsoft.com/office/word/2012/wordml" xmlns:w16cex="http://schemas.microsoft.com/office/word/2018/wordml/cex" xmlns:w16cid="http://schemas.microsoft.com/office/word/2016/wordml/cid" xmlns:w16="http://schemas.microsoft.com/office/word/2018/wordml" xmlns:w16sdtdh="http://schemas.microsoft.com/office/word/2020/wordml/sdtdatahash" xmlns:w16se="http://schemas.microsoft.com/office/word/2015/wordml/symex" xmlns:wpg="http://schemas.microsoft.com/office/word/2010/wordprocessingGroup" xmlns:wpi="http://schemas.microsoft.com/office/word/2010/wordprocessingInk" xmlns:wne="http://schemas.microsoft.com/office/word/2006/wordml" xmlns:wps="http://schemas.microsoft.com/office/word/2010/wordprocessingShape" mc:Ignorable="w14 w15 w16se w16cid w16 w16cex w16sdtdh wp14">
+  <w:footnote w:type="separator" w:id="-1">
+    <w:p>
+      <w:pPr>
+        <w:spacing w:after="0" w:line="240" w:lineRule="auto"/>
+      </w:pPr>
+      <w:r>
+        <w:separator/>
+      </w:r>
+    </w:p>
+  </w:footnote>
+  <w:footnote w:type="continuationSeparator" w:id="0">
+    <w:p>
+      <w:pPr>
+        <w:spacing w:after="0" w:line="240" w:lineRule="auto"/>
+      </w:pPr>
+      <w:r>
+        <w:continuationSeparator/>
+      </w:r>
+    </w:p>
+  </w:footnote>
+</w:footnotes>
 </file>
 
 <file path=word/styles.xml><?xml version="1.0" encoding="utf-8"?>
@@ -2074,6 +2194,50 @@
       <w:spacing w:val="10"/>
     </w:rPr>
   </w:style>
+  <w:style w:type="paragraph" w:styleId="Header">
+    <w:name w:val="header"/>
+    <w:basedOn w:val="Normal"/>
+    <w:link w:val="HeaderChar"/>
+    <w:uiPriority w:val="99"/>
+    <w:unhideWhenUsed/>
+    <w:rsid w:val="002E2F3D"/>
+    <w:pPr>
+      <w:tabs>
+        <w:tab w:val="center" w:pos="4513"/>
+        <w:tab w:val="right" w:pos="9026"/>
+      </w:tabs>
+      <w:spacing w:after="0" w:line="240" w:lineRule="auto"/>
+    </w:pPr>
+  </w:style>
+  <w:style w:type="character" w:customStyle="1" w:styleId="HeaderChar">
+    <w:name w:val="Header Char"/>
+    <w:basedOn w:val="DefaultParagraphFont"/>
+    <w:link w:val="Header"/>
+    <w:uiPriority w:val="99"/>
+    <w:rsid w:val="002E2F3D"/>
+  </w:style>
+  <w:style w:type="paragraph" w:styleId="Footer">
+    <w:name w:val="footer"/>
+    <w:basedOn w:val="Normal"/>
+    <w:link w:val="FooterChar"/>
+    <w:uiPriority w:val="99"/>
+    <w:unhideWhenUsed/>
+    <w:rsid w:val="002E2F3D"/>
+    <w:pPr>
+      <w:tabs>
+        <w:tab w:val="center" w:pos="4513"/>
+        <w:tab w:val="right" w:pos="9026"/>
+      </w:tabs>
+      <w:spacing w:after="0" w:line="240" w:lineRule="auto"/>
+    </w:pPr>
+  </w:style>
+  <w:style w:type="character" w:customStyle="1" w:styleId="FooterChar">
+    <w:name w:val="Footer Char"/>
+    <w:basedOn w:val="DefaultParagraphFont"/>
+    <w:link w:val="Footer"/>
+    <w:uiPriority w:val="99"/>
+    <w:rsid w:val="002E2F3D"/>
+  </w:style>
 </w:styles>
 </file>
 

</xml_diff>

<commit_message>
plotting different dictionary sizes
</commit_message>
<xml_diff>
--- a/memòria.docx
+++ b/memòria.docx
@@ -3232,7 +3232,19 @@
         <w:sym w:font="Wingdings" w:char="F0E0"/>
       </w:r>
       <w:r>
-        <w:t xml:space="preserve"> 45+30 = 75 es pot veure que dona </w:t>
+        <w:t xml:space="preserve"> 45</w:t>
+      </w:r>
+      <w:r>
+        <w:t xml:space="preserve"> </w:t>
+      </w:r>
+      <w:r>
+        <w:t>+</w:t>
+      </w:r>
+      <w:r>
+        <w:t xml:space="preserve"> </w:t>
+      </w:r>
+      <w:r>
+        <w:t xml:space="preserve">30 = 75 es pot veure que dona </w:t>
       </w:r>
       <w:proofErr w:type="spellStart"/>
       <w:r>
@@ -3375,6 +3387,110 @@
       </w:r>
       <w:bookmarkEnd w:id="8"/>
     </w:p>
+    <w:p/>
+    <w:p>
+      <w:pPr>
+        <w:pStyle w:val="Heading3"/>
+      </w:pPr>
+      <w:r>
+        <w:t>Canviant mida del conjunt test</w:t>
+      </w:r>
+    </w:p>
+    <w:p/>
+    <w:p/>
+    <w:p>
+      <w:r>
+        <w:drawing>
+          <wp:inline distT="0" distB="0" distL="0" distR="0" wp14:anchorId="1A06E0AD" wp14:editId="01AF3694">
+            <wp:extent cx="5731510" cy="4298950"/>
+            <wp:effectExtent l="0" t="0" r="2540" b="6350"/>
+            <wp:docPr id="1" name="Picture 1" descr="Chart, bar chart&#10;&#10;Description automatically generated"/>
+            <wp:cNvGraphicFramePr>
+              <a:graphicFrameLocks xmlns:a="http://schemas.openxmlformats.org/drawingml/2006/main" noChangeAspect="1"/>
+            </wp:cNvGraphicFramePr>
+            <a:graphic xmlns:a="http://schemas.openxmlformats.org/drawingml/2006/main">
+              <a:graphicData uri="http://schemas.openxmlformats.org/drawingml/2006/picture">
+                <pic:pic xmlns:pic="http://schemas.openxmlformats.org/drawingml/2006/picture">
+                  <pic:nvPicPr>
+                    <pic:cNvPr id="1" name="Picture 1" descr="Chart, bar chart&#10;&#10;Description automatically generated"/>
+                    <pic:cNvPicPr/>
+                  </pic:nvPicPr>
+                  <pic:blipFill>
+                    <a:blip r:embed="rId11"/>
+                    <a:stretch>
+                      <a:fillRect/>
+                    </a:stretch>
+                  </pic:blipFill>
+                  <pic:spPr>
+                    <a:xfrm>
+                      <a:off x="0" y="0"/>
+                      <a:ext cx="5731510" cy="4298950"/>
+                    </a:xfrm>
+                    <a:prstGeom prst="rect">
+                      <a:avLst/>
+                    </a:prstGeom>
+                  </pic:spPr>
+                </pic:pic>
+              </a:graphicData>
+            </a:graphic>
+          </wp:inline>
+        </w:drawing>
+      </w:r>
+    </w:p>
+    <w:p/>
+    <w:p>
+      <w:r>
+        <w:br w:type="page"/>
+      </w:r>
+    </w:p>
+    <w:p>
+      <w:pPr>
+        <w:pStyle w:val="Heading3"/>
+      </w:pPr>
+      <w:r>
+        <w:lastRenderedPageBreak/>
+        <w:t>Canviant mida diccionari</w:t>
+      </w:r>
+    </w:p>
+    <w:p>
+      <w:r>
+        <w:drawing>
+          <wp:inline distT="0" distB="0" distL="0" distR="0" wp14:anchorId="0FC95351" wp14:editId="19E81299">
+            <wp:extent cx="5731510" cy="4298950"/>
+            <wp:effectExtent l="0" t="0" r="2540" b="6350"/>
+            <wp:docPr id="4" name="Picture 4" descr="Chart, bar chart&#10;&#10;Description automatically generated"/>
+            <wp:cNvGraphicFramePr>
+              <a:graphicFrameLocks xmlns:a="http://schemas.openxmlformats.org/drawingml/2006/main" noChangeAspect="1"/>
+            </wp:cNvGraphicFramePr>
+            <a:graphic xmlns:a="http://schemas.openxmlformats.org/drawingml/2006/main">
+              <a:graphicData uri="http://schemas.openxmlformats.org/drawingml/2006/picture">
+                <pic:pic xmlns:pic="http://schemas.openxmlformats.org/drawingml/2006/picture">
+                  <pic:nvPicPr>
+                    <pic:cNvPr id="4" name="Picture 4" descr="Chart, bar chart&#10;&#10;Description automatically generated"/>
+                    <pic:cNvPicPr/>
+                  </pic:nvPicPr>
+                  <pic:blipFill>
+                    <a:blip r:embed="rId12"/>
+                    <a:stretch>
+                      <a:fillRect/>
+                    </a:stretch>
+                  </pic:blipFill>
+                  <pic:spPr>
+                    <a:xfrm>
+                      <a:off x="0" y="0"/>
+                      <a:ext cx="5731510" cy="4298950"/>
+                    </a:xfrm>
+                    <a:prstGeom prst="rect">
+                      <a:avLst/>
+                    </a:prstGeom>
+                  </pic:spPr>
+                </pic:pic>
+              </a:graphicData>
+            </a:graphic>
+          </wp:inline>
+        </w:drawing>
+      </w:r>
+    </w:p>
     <w:p>
       <w:r>
         <w:br w:type="page"/>
@@ -3404,7 +3520,7 @@
     <w:p/>
     <w:p/>
     <w:sectPr>
-      <w:footerReference w:type="default" r:id="rId11"/>
+      <w:footerReference w:type="default" r:id="rId13"/>
       <w:pgSz w:w="11906" w:h="16838"/>
       <w:pgMar w:top="1440" w:right="1440" w:bottom="1440" w:left="1440" w:header="708" w:footer="708" w:gutter="0"/>
       <w:cols w:space="708"/>

</xml_diff>

<commit_message>
documentation and cleaning main
</commit_message>
<xml_diff>
--- a/memòria.docx
+++ b/memòria.docx
@@ -53,19 +53,8 @@
           <w:sz w:val="56"/>
           <w:szCs w:val="56"/>
         </w:rPr>
-        <w:t xml:space="preserve">Naïve </w:t>
-      </w:r>
-      <w:proofErr w:type="spellStart"/>
-      <w:r>
-        <w:rPr>
-          <w:rFonts w:asciiTheme="majorHAnsi" w:hAnsiTheme="majorHAnsi" w:cs="Calibri"/>
-          <w:color w:val="000000"/>
-          <w:sz w:val="56"/>
-          <w:szCs w:val="56"/>
-        </w:rPr>
-        <w:t>Bayes</w:t>
-      </w:r>
-      <w:proofErr w:type="spellEnd"/>
+        <w:t>Naïve Bayes</w:t>
+      </w:r>
     </w:p>
     <w:p>
       <w:pPr>
@@ -1004,31 +993,7 @@
         <w:jc w:val="both"/>
       </w:pPr>
       <w:r>
-        <w:t xml:space="preserve">La pràctica tracta de dissenyar, programar i testejar un aprenentatge bayesià. Més </w:t>
-      </w:r>
-      <w:proofErr w:type="spellStart"/>
-      <w:r>
-        <w:t>concreatament</w:t>
-      </w:r>
-      <w:proofErr w:type="spellEnd"/>
-      <w:r>
-        <w:t xml:space="preserve">, s’ha d’utilitzar l’algorisme “Naïve </w:t>
-      </w:r>
-      <w:proofErr w:type="spellStart"/>
-      <w:r>
-        <w:t>Bayes</w:t>
-      </w:r>
-      <w:proofErr w:type="spellEnd"/>
-      <w:r>
-        <w:t xml:space="preserve">” per poder classificar un </w:t>
-      </w:r>
-      <w:proofErr w:type="spellStart"/>
-      <w:r>
-        <w:t>tweet</w:t>
-      </w:r>
-      <w:proofErr w:type="spellEnd"/>
-      <w:r>
-        <w:t xml:space="preserve"> entre positiu o negatius. Està dividida en 3 aparts:</w:t>
+        <w:t>La pràctica tracta de dissenyar, programar i testejar un aprenentatge bayesià. Més concreatament, s’ha d’utilitzar l’algorisme “Naïve Bayes” per poder classificar un tweet entre positiu o negatius. Està dividida en 3 aparts:</w:t>
       </w:r>
     </w:p>
     <w:p>
@@ -1088,21 +1053,8 @@
         </w:rPr>
       </w:pPr>
       <w:r>
-        <w:t xml:space="preserve">Efecte del </w:t>
-      </w:r>
-      <w:proofErr w:type="spellStart"/>
-      <w:r>
-        <w:t>Laplace</w:t>
-      </w:r>
-      <w:proofErr w:type="spellEnd"/>
-      <w:r>
-        <w:t xml:space="preserve"> </w:t>
-      </w:r>
-      <w:proofErr w:type="spellStart"/>
-      <w:r>
-        <w:t>Smoothing</w:t>
-      </w:r>
-      <w:proofErr w:type="spellEnd"/>
+        <w:t>Efecte del Laplace Smoothing</w:t>
+      </w:r>
     </w:p>
     <w:p>
       <w:pPr>
@@ -1130,23 +1082,7 @@
         <w:jc w:val="both"/>
       </w:pPr>
       <w:r>
-        <w:t xml:space="preserve">Les dades amb les que es treballa són un conjunt de </w:t>
-      </w:r>
-      <w:proofErr w:type="spellStart"/>
-      <w:r>
-        <w:t>tweets</w:t>
-      </w:r>
-      <w:proofErr w:type="spellEnd"/>
-      <w:r>
-        <w:t xml:space="preserve"> emmagatzemats a un arxiu </w:t>
-      </w:r>
-      <w:proofErr w:type="spellStart"/>
-      <w:r>
-        <w:t>csv</w:t>
-      </w:r>
-      <w:proofErr w:type="spellEnd"/>
-      <w:r>
-        <w:t>. Es tracta de més d’un milió de mostres, cada una d’elles en el següent format:</w:t>
+        <w:t>Les dades amb les que es treballa són un conjunt de tweets emmagatzemats a un arxiu csv. Es tracta de més d’un milió de mostres, cada una d’elles en el següent format:</w:t>
       </w:r>
     </w:p>
     <w:p>
@@ -1163,71 +1099,15 @@
           <w:iCs/>
         </w:rPr>
         <w:tab/>
-        <w:t xml:space="preserve">16; I </w:t>
-      </w:r>
-      <w:proofErr w:type="spellStart"/>
-      <w:r>
-        <w:rPr>
-          <w:i/>
-          <w:iCs/>
-        </w:rPr>
-        <w:t>fell</w:t>
-      </w:r>
-      <w:proofErr w:type="spellEnd"/>
-      <w:r>
-        <w:rPr>
-          <w:i/>
-          <w:iCs/>
-        </w:rPr>
-        <w:t xml:space="preserve"> in </w:t>
-      </w:r>
-      <w:proofErr w:type="spellStart"/>
-      <w:r>
-        <w:rPr>
-          <w:i/>
-          <w:iCs/>
-        </w:rPr>
-        <w:t>love</w:t>
-      </w:r>
-      <w:proofErr w:type="spellEnd"/>
-      <w:r>
-        <w:rPr>
-          <w:i/>
-          <w:iCs/>
-        </w:rPr>
-        <w:t xml:space="preserve"> </w:t>
-      </w:r>
-      <w:proofErr w:type="spellStart"/>
-      <w:r>
-        <w:rPr>
-          <w:i/>
-          <w:iCs/>
-        </w:rPr>
-        <w:t>again</w:t>
-      </w:r>
-      <w:proofErr w:type="spellEnd"/>
-      <w:r>
-        <w:rPr>
-          <w:i/>
-          <w:iCs/>
-        </w:rPr>
-        <w:t xml:space="preserve">; 02/12/2015; 1 </w:t>
-      </w:r>
-    </w:p>
-    <w:p>
-      <w:pPr>
-        <w:jc w:val="both"/>
-      </w:pPr>
-      <w:r>
-        <w:t xml:space="preserve">El 16 és un identificador, la segona columna és el </w:t>
-      </w:r>
-      <w:proofErr w:type="spellStart"/>
-      <w:r>
-        <w:t>tweet</w:t>
-      </w:r>
-      <w:proofErr w:type="spellEnd"/>
-      <w:r>
-        <w:t xml:space="preserve"> en qüestió, la tercera la data de publicació i per últim l’etiqueta classificadora (0 si és negatiu, 1 si és positiu).</w:t>
+        <w:t xml:space="preserve">16; I fell in love again; 02/12/2015; 1 </w:t>
+      </w:r>
+    </w:p>
+    <w:p>
+      <w:pPr>
+        <w:jc w:val="both"/>
+      </w:pPr>
+      <w:r>
+        <w:t>El 16 és un identificador, la segona columna és el tweet en qüestió, la tercera la data de publicació i per últim l’etiqueta classificadora (0 si és negatiu, 1 si és positiu).</w:t>
       </w:r>
     </w:p>
     <w:p>
@@ -1289,27 +1169,14 @@
         </w:numPr>
         <w:jc w:val="both"/>
       </w:pPr>
-      <w:proofErr w:type="spellStart"/>
-      <w:r>
-        <w:t>wc</w:t>
-      </w:r>
-      <w:proofErr w:type="spellEnd"/>
-      <w:r>
-        <w:t xml:space="preserve"> (diccionari):</w:t>
+      <w:r>
+        <w:t>wc (diccionari):</w:t>
       </w:r>
       <w:r>
         <w:t xml:space="preserve"> </w:t>
       </w:r>
       <w:r>
-        <w:t xml:space="preserve">Per cada classe, emmagatzema el número de vegades que una paraula apareix. Es tracta, doncs, de diccionaris </w:t>
-      </w:r>
-      <w:proofErr w:type="spellStart"/>
-      <w:r>
-        <w:t>anidats</w:t>
-      </w:r>
-      <w:proofErr w:type="spellEnd"/>
-      <w:r>
-        <w:t xml:space="preserve">. A continuació es </w:t>
+        <w:t xml:space="preserve">Per cada classe, emmagatzema el número de vegades que una paraula apareix. Es tracta, doncs, de diccionaris anidats. A continuació es </w:t>
       </w:r>
       <w:r>
         <w:t>mostra</w:t>
@@ -1339,15 +1206,20 @@
           <w:rFonts w:ascii="Consolas" w:hAnsi="Consolas"/>
         </w:rPr>
       </w:pPr>
-      <w:proofErr w:type="spellStart"/>
       <w:r>
         <w:rPr>
           <w:rFonts w:ascii="Consolas" w:hAnsi="Consolas"/>
           <w:color w:val="000000"/>
         </w:rPr>
-        <w:t>wc</w:t>
-      </w:r>
-      <w:proofErr w:type="spellEnd"/>
+        <w:t xml:space="preserve">wc </w:t>
+      </w:r>
+      <w:r>
+        <w:rPr>
+          <w:rFonts w:ascii="Consolas" w:hAnsi="Consolas"/>
+          <w:color w:val="666600"/>
+        </w:rPr>
+        <w:t>=</w:t>
+      </w:r>
       <w:r>
         <w:rPr>
           <w:rFonts w:ascii="Consolas" w:hAnsi="Consolas"/>
@@ -1360,7 +1232,21 @@
           <w:rFonts w:ascii="Consolas" w:hAnsi="Consolas"/>
           <w:color w:val="666600"/>
         </w:rPr>
-        <w:t>=</w:t>
+        <w:t>{</w:t>
+      </w:r>
+      <w:r>
+        <w:rPr>
+          <w:rFonts w:ascii="Consolas" w:hAnsi="Consolas"/>
+          <w:color w:val="008800"/>
+        </w:rPr>
+        <w:t>'positive'</w:t>
+      </w:r>
+      <w:r>
+        <w:rPr>
+          <w:rFonts w:ascii="Consolas" w:hAnsi="Consolas"/>
+          <w:color w:val="666600"/>
+        </w:rPr>
+        <w:t>:</w:t>
       </w:r>
       <w:r>
         <w:rPr>
@@ -1379,76 +1265,16 @@
       <w:r>
         <w:rPr>
           <w:rFonts w:ascii="Consolas" w:hAnsi="Consolas"/>
+          <w:color w:val="000000"/>
+        </w:rPr>
+        <w:t xml:space="preserve"> </w:t>
+      </w:r>
+      <w:r>
+        <w:rPr>
+          <w:rFonts w:ascii="Consolas" w:hAnsi="Consolas"/>
           <w:color w:val="008800"/>
         </w:rPr>
-        <w:t>'</w:t>
-      </w:r>
-      <w:proofErr w:type="spellStart"/>
-      <w:r>
-        <w:rPr>
-          <w:rFonts w:ascii="Consolas" w:hAnsi="Consolas"/>
-          <w:color w:val="008800"/>
-        </w:rPr>
-        <w:t>positive</w:t>
-      </w:r>
-      <w:proofErr w:type="spellEnd"/>
-      <w:r>
-        <w:rPr>
-          <w:rFonts w:ascii="Consolas" w:hAnsi="Consolas"/>
-          <w:color w:val="008800"/>
-        </w:rPr>
-        <w:t>'</w:t>
-      </w:r>
-      <w:r>
-        <w:rPr>
-          <w:rFonts w:ascii="Consolas" w:hAnsi="Consolas"/>
-          <w:color w:val="666600"/>
-        </w:rPr>
-        <w:t>:</w:t>
-      </w:r>
-      <w:r>
-        <w:rPr>
-          <w:rFonts w:ascii="Consolas" w:hAnsi="Consolas"/>
-          <w:color w:val="000000"/>
-        </w:rPr>
-        <w:t xml:space="preserve"> </w:t>
-      </w:r>
-      <w:r>
-        <w:rPr>
-          <w:rFonts w:ascii="Consolas" w:hAnsi="Consolas"/>
-          <w:color w:val="666600"/>
-        </w:rPr>
-        <w:t>{</w:t>
-      </w:r>
-      <w:r>
-        <w:rPr>
-          <w:rFonts w:ascii="Consolas" w:hAnsi="Consolas"/>
-          <w:color w:val="000000"/>
-        </w:rPr>
-        <w:t xml:space="preserve"> </w:t>
-      </w:r>
-      <w:r>
-        <w:rPr>
-          <w:rFonts w:ascii="Consolas" w:hAnsi="Consolas"/>
-          <w:color w:val="008800"/>
-        </w:rPr>
-        <w:t>'</w:t>
-      </w:r>
-      <w:proofErr w:type="spellStart"/>
-      <w:r>
-        <w:rPr>
-          <w:rFonts w:ascii="Consolas" w:hAnsi="Consolas"/>
-          <w:color w:val="008800"/>
-        </w:rPr>
-        <w:t>hello</w:t>
-      </w:r>
-      <w:proofErr w:type="spellEnd"/>
-      <w:r>
-        <w:rPr>
-          <w:rFonts w:ascii="Consolas" w:hAnsi="Consolas"/>
-          <w:color w:val="008800"/>
-        </w:rPr>
-        <w:t>'</w:t>
+        <w:t>'hello'</w:t>
       </w:r>
       <w:r>
         <w:rPr>
@@ -1590,23 +1416,7 @@
           <w:rFonts w:ascii="Consolas" w:hAnsi="Consolas"/>
           <w:color w:val="008800"/>
         </w:rPr>
-        <w:t>'</w:t>
-      </w:r>
-      <w:proofErr w:type="spellStart"/>
-      <w:r>
-        <w:rPr>
-          <w:rFonts w:ascii="Consolas" w:hAnsi="Consolas"/>
-          <w:color w:val="008800"/>
-        </w:rPr>
-        <w:t>pencil</w:t>
-      </w:r>
-      <w:proofErr w:type="spellEnd"/>
-      <w:r>
-        <w:rPr>
-          <w:rFonts w:ascii="Consolas" w:hAnsi="Consolas"/>
-          <w:color w:val="008800"/>
-        </w:rPr>
-        <w:t>'</w:t>
+        <w:t>'pencil'</w:t>
       </w:r>
       <w:r>
         <w:rPr>
@@ -1706,67 +1516,35 @@
           <w:rFonts w:ascii="Consolas" w:hAnsi="Consolas"/>
           <w:color w:val="008800"/>
         </w:rPr>
-        <w:t>'</w:t>
-      </w:r>
-      <w:proofErr w:type="spellStart"/>
+        <w:t>'negative'</w:t>
+      </w:r>
+      <w:r>
+        <w:rPr>
+          <w:rFonts w:ascii="Consolas" w:hAnsi="Consolas"/>
+          <w:color w:val="666600"/>
+        </w:rPr>
+        <w:t>:</w:t>
+      </w:r>
+      <w:r>
+        <w:rPr>
+          <w:rFonts w:ascii="Consolas" w:hAnsi="Consolas"/>
+          <w:color w:val="000000"/>
+        </w:rPr>
+        <w:t xml:space="preserve"> </w:t>
+      </w:r>
+      <w:r>
+        <w:rPr>
+          <w:rFonts w:ascii="Consolas" w:hAnsi="Consolas"/>
+          <w:color w:val="666600"/>
+        </w:rPr>
+        <w:t xml:space="preserve">{ </w:t>
+      </w:r>
       <w:r>
         <w:rPr>
           <w:rFonts w:ascii="Consolas" w:hAnsi="Consolas"/>
           <w:color w:val="008800"/>
         </w:rPr>
-        <w:t>negative</w:t>
-      </w:r>
-      <w:proofErr w:type="spellEnd"/>
-      <w:r>
-        <w:rPr>
-          <w:rFonts w:ascii="Consolas" w:hAnsi="Consolas"/>
-          <w:color w:val="008800"/>
-        </w:rPr>
-        <w:t>'</w:t>
-      </w:r>
-      <w:r>
-        <w:rPr>
-          <w:rFonts w:ascii="Consolas" w:hAnsi="Consolas"/>
-          <w:color w:val="666600"/>
-        </w:rPr>
-        <w:t>:</w:t>
-      </w:r>
-      <w:r>
-        <w:rPr>
-          <w:rFonts w:ascii="Consolas" w:hAnsi="Consolas"/>
-          <w:color w:val="000000"/>
-        </w:rPr>
-        <w:t xml:space="preserve"> </w:t>
-      </w:r>
-      <w:r>
-        <w:rPr>
-          <w:rFonts w:ascii="Consolas" w:hAnsi="Consolas"/>
-          <w:color w:val="666600"/>
-        </w:rPr>
-        <w:t xml:space="preserve">{ </w:t>
-      </w:r>
-      <w:r>
-        <w:rPr>
-          <w:rFonts w:ascii="Consolas" w:hAnsi="Consolas"/>
-          <w:color w:val="008800"/>
-        </w:rPr>
-        <w:t>'</w:t>
-      </w:r>
-      <w:proofErr w:type="spellStart"/>
-      <w:r>
-        <w:rPr>
-          <w:rFonts w:ascii="Consolas" w:hAnsi="Consolas"/>
-          <w:color w:val="008800"/>
-        </w:rPr>
-        <w:t>window</w:t>
-      </w:r>
-      <w:proofErr w:type="spellEnd"/>
-      <w:r>
-        <w:rPr>
-          <w:rFonts w:ascii="Consolas" w:hAnsi="Consolas"/>
-          <w:color w:val="008800"/>
-        </w:rPr>
-        <w:t>'</w:t>
+        <w:t>'window'</w:t>
       </w:r>
       <w:r>
         <w:rPr>
@@ -1942,14 +1720,9 @@
         </w:numPr>
         <w:jc w:val="both"/>
       </w:pPr>
-      <w:proofErr w:type="spellStart"/>
       <w:r>
         <w:lastRenderedPageBreak/>
-        <w:t>dictionary</w:t>
-      </w:r>
-      <w:proofErr w:type="spellEnd"/>
-      <w:r>
-        <w:t xml:space="preserve"> (</w:t>
+        <w:t>dictionary (</w:t>
       </w:r>
       <w:r>
         <w:t>set</w:t>
@@ -1979,24 +1752,11 @@
         </w:numPr>
         <w:jc w:val="both"/>
       </w:pPr>
-      <w:proofErr w:type="spellStart"/>
-      <w:r>
-        <w:t>log_prior_probability</w:t>
-      </w:r>
-      <w:proofErr w:type="spellEnd"/>
-      <w:r>
-        <w:t xml:space="preserve"> (diccionari):</w:t>
-      </w:r>
-      <w:r>
-        <w:t xml:space="preserve"> Guarda la probabilitat a priori que un </w:t>
-      </w:r>
-      <w:proofErr w:type="spellStart"/>
-      <w:r>
-        <w:t>tweet</w:t>
-      </w:r>
-      <w:proofErr w:type="spellEnd"/>
-      <w:r>
-        <w:t xml:space="preserve"> sigui positiu o negatiu.</w:t>
+      <w:r>
+        <w:t>log_prior_probability (diccionari):</w:t>
+      </w:r>
+      <w:r>
+        <w:t xml:space="preserve"> Guarda la probabilitat a priori que un tweet sigui positiu o negatiu.</w:t>
       </w:r>
     </w:p>
     <w:p>
@@ -2008,24 +1768,11 @@
         </w:numPr>
         <w:jc w:val="both"/>
       </w:pPr>
-      <w:proofErr w:type="spellStart"/>
-      <w:r>
-        <w:t>tweet_num</w:t>
-      </w:r>
-      <w:proofErr w:type="spellEnd"/>
-      <w:r>
-        <w:t xml:space="preserve"> (diccionari):</w:t>
-      </w:r>
-      <w:r>
-        <w:t xml:space="preserve"> Guarda el nombre de </w:t>
-      </w:r>
-      <w:proofErr w:type="spellStart"/>
-      <w:r>
-        <w:t>tweets</w:t>
-      </w:r>
-      <w:proofErr w:type="spellEnd"/>
-      <w:r>
-        <w:t xml:space="preserve"> que hi ha positius i negatius.</w:t>
+      <w:r>
+        <w:t>tweet_num (diccionari):</w:t>
+      </w:r>
+      <w:r>
+        <w:t xml:space="preserve"> Guarda el nombre de tweets que hi ha positius i negatius.</w:t>
       </w:r>
     </w:p>
     <w:p>
@@ -2037,40 +1784,11 @@
         </w:numPr>
         <w:jc w:val="both"/>
       </w:pPr>
-      <w:proofErr w:type="spellStart"/>
-      <w:r>
-        <w:t>laplace_smoothing</w:t>
-      </w:r>
-      <w:proofErr w:type="spellEnd"/>
-      <w:r>
-        <w:t xml:space="preserve"> (</w:t>
-      </w:r>
-      <w:proofErr w:type="spellStart"/>
-      <w:r>
-        <w:t>float</w:t>
-      </w:r>
-      <w:proofErr w:type="spellEnd"/>
-      <w:r>
-        <w:t>):</w:t>
-      </w:r>
-      <w:r>
-        <w:t xml:space="preserve"> Conté el valor del </w:t>
-      </w:r>
-      <w:proofErr w:type="spellStart"/>
-      <w:r>
-        <w:t>Laplace</w:t>
-      </w:r>
-      <w:proofErr w:type="spellEnd"/>
-      <w:r>
-        <w:t xml:space="preserve"> </w:t>
-      </w:r>
-      <w:proofErr w:type="spellStart"/>
-      <w:r>
-        <w:t>Smoothing</w:t>
-      </w:r>
-      <w:proofErr w:type="spellEnd"/>
-      <w:r>
-        <w:t xml:space="preserve"> que s’utilitza durant la fase de predicció. </w:t>
+      <w:r>
+        <w:t>laplace_smoothing (float):</w:t>
+      </w:r>
+      <w:r>
+        <w:t xml:space="preserve"> Conté el valor del Laplace Smoothing que s’utilitza durant la fase de predicció. </w:t>
       </w:r>
     </w:p>
     <w:p>
@@ -2086,58 +1804,10 @@
         <w:jc w:val="both"/>
       </w:pPr>
       <w:r>
-        <w:t>L’algorisme està implementat dins d’una classe anomenada “</w:t>
-      </w:r>
-      <w:proofErr w:type="spellStart"/>
-      <w:r>
-        <w:t>NaiveBayes</w:t>
-      </w:r>
-      <w:proofErr w:type="spellEnd"/>
-      <w:r>
-        <w:t xml:space="preserve">”. Les principals funcions que conté són </w:t>
-      </w:r>
-      <w:r>
-        <w:t>“Fit” i “</w:t>
-      </w:r>
-      <w:proofErr w:type="spellStart"/>
-      <w:r>
-        <w:t>Predict</w:t>
-      </w:r>
-      <w:proofErr w:type="spellEnd"/>
-      <w:r>
-        <w:t xml:space="preserve">”.  La classe </w:t>
-      </w:r>
-      <w:proofErr w:type="spellStart"/>
-      <w:r>
-        <w:t>hereda</w:t>
-      </w:r>
-      <w:proofErr w:type="spellEnd"/>
-      <w:r>
-        <w:t xml:space="preserve"> de “</w:t>
-      </w:r>
-      <w:proofErr w:type="spellStart"/>
-      <w:r>
-        <w:t>sklearn.base.BaseEstimator</w:t>
-      </w:r>
-      <w:proofErr w:type="spellEnd"/>
-      <w:r>
-        <w:t>” per tal de poder utilitzar el “</w:t>
-      </w:r>
-      <w:proofErr w:type="spellStart"/>
-      <w:r>
-        <w:t>cross_validate</w:t>
-      </w:r>
-      <w:proofErr w:type="spellEnd"/>
-      <w:r>
-        <w:t>” de “</w:t>
-      </w:r>
-      <w:proofErr w:type="spellStart"/>
-      <w:r>
-        <w:t>Sklearn</w:t>
-      </w:r>
-      <w:proofErr w:type="spellEnd"/>
-      <w:r>
-        <w:t xml:space="preserve">”. </w:t>
+        <w:t xml:space="preserve">L’algorisme està implementat dins d’una classe anomenada “NaiveBayes”. Les principals funcions que conté són </w:t>
+      </w:r>
+      <w:r>
+        <w:t xml:space="preserve">“Fit” i “Predict”.  La classe hereda de “sklearn.base.BaseEstimator” per tal de poder utilitzar el “cross_validate” de “Sklearn”. </w:t>
       </w:r>
     </w:p>
     <w:p>
@@ -2167,23 +1837,7 @@
         <w:jc w:val="both"/>
       </w:pPr>
       <w:r>
-        <w:t>És la funció utilitzada durant l’entrenament del model. Primer omple les variables “</w:t>
-      </w:r>
-      <w:proofErr w:type="spellStart"/>
-      <w:r>
-        <w:t>tweet_num</w:t>
-      </w:r>
-      <w:proofErr w:type="spellEnd"/>
-      <w:r>
-        <w:t>” i “</w:t>
-      </w:r>
-      <w:proofErr w:type="spellStart"/>
-      <w:r>
-        <w:t>log_prior_probability</w:t>
-      </w:r>
-      <w:proofErr w:type="spellEnd"/>
-      <w:r>
-        <w:t>”.</w:t>
+        <w:t>És la funció utilitzada durant l’entrenament del model. Primer omple les variables “tweet_num” i “log_prior_probability”.</w:t>
       </w:r>
     </w:p>
     <w:p>
@@ -2197,15 +1851,7 @@
         <w:t>passos</w:t>
       </w:r>
       <w:r>
-        <w:t xml:space="preserve"> per cada </w:t>
-      </w:r>
-      <w:proofErr w:type="spellStart"/>
-      <w:r>
-        <w:t>tweet</w:t>
-      </w:r>
-      <w:proofErr w:type="spellEnd"/>
-      <w:r>
-        <w:t>:</w:t>
+        <w:t xml:space="preserve"> per cada tweet:</w:t>
       </w:r>
     </w:p>
     <w:p>
@@ -2218,15 +1864,7 @@
         <w:jc w:val="both"/>
       </w:pPr>
       <w:r>
-        <w:t xml:space="preserve">Separar </w:t>
-      </w:r>
-      <w:proofErr w:type="spellStart"/>
-      <w:r>
-        <w:t>tweet</w:t>
-      </w:r>
-      <w:proofErr w:type="spellEnd"/>
-      <w:r>
-        <w:t xml:space="preserve"> per paraules.</w:t>
+        <w:t>Separar tweet per paraules.</w:t>
       </w:r>
     </w:p>
     <w:p>
@@ -2239,15 +1877,7 @@
         <w:jc w:val="both"/>
       </w:pPr>
       <w:r>
-        <w:t xml:space="preserve">Mirar la classe a la que pertany el </w:t>
-      </w:r>
-      <w:proofErr w:type="spellStart"/>
-      <w:r>
-        <w:t>tweet</w:t>
-      </w:r>
-      <w:proofErr w:type="spellEnd"/>
-      <w:r>
-        <w:t>.</w:t>
+        <w:t>Mirar la classe a la que pertany el tweet.</w:t>
       </w:r>
     </w:p>
     <w:p>
@@ -2273,15 +1903,7 @@
         <w:jc w:val="both"/>
       </w:pPr>
       <w:r>
-        <w:t>Afegir-la al set “</w:t>
-      </w:r>
-      <w:proofErr w:type="spellStart"/>
-      <w:r>
-        <w:t>dictionary</w:t>
-      </w:r>
-      <w:proofErr w:type="spellEnd"/>
-      <w:r>
-        <w:t>”.</w:t>
+        <w:t>Afegir-la al set “dictionary”.</w:t>
       </w:r>
     </w:p>
     <w:p>
@@ -2294,15 +1916,7 @@
         <w:jc w:val="both"/>
       </w:pPr>
       <w:r>
-        <w:t>Incrementar el nombre d’aparicions per classe al diccionari “</w:t>
-      </w:r>
-      <w:proofErr w:type="spellStart"/>
-      <w:r>
-        <w:t>wc</w:t>
-      </w:r>
-      <w:proofErr w:type="spellEnd"/>
-      <w:r>
-        <w:t>”.</w:t>
+        <w:t>Incrementar el nombre d’aparicions per classe al diccionari “wc”.</w:t>
       </w:r>
     </w:p>
     <w:p>
@@ -2317,15 +1931,7 @@
       </w:pPr>
       <w:bookmarkStart w:id="5" w:name="_Toc90738955"/>
       <w:r>
-        <w:t>Funció “</w:t>
-      </w:r>
-      <w:proofErr w:type="spellStart"/>
-      <w:r>
-        <w:t>Predict</w:t>
-      </w:r>
-      <w:proofErr w:type="spellEnd"/>
-      <w:r>
-        <w:t>”</w:t>
+        <w:t>Funció “Predict”</w:t>
       </w:r>
       <w:bookmarkEnd w:id="5"/>
     </w:p>
@@ -2355,15 +1961,7 @@
         <w:jc w:val="both"/>
       </w:pPr>
       <w:r>
-        <w:t xml:space="preserve">Separar </w:t>
-      </w:r>
-      <w:proofErr w:type="spellStart"/>
-      <w:r>
-        <w:t>tweet</w:t>
-      </w:r>
-      <w:proofErr w:type="spellEnd"/>
-      <w:r>
-        <w:t xml:space="preserve"> per paraules.</w:t>
+        <w:t>Separar tweet per paraules.</w:t>
       </w:r>
     </w:p>
     <w:p>
@@ -2376,23 +1974,7 @@
         <w:jc w:val="both"/>
       </w:pPr>
       <w:r>
-        <w:t xml:space="preserve">Posar variables </w:t>
-      </w:r>
-      <w:proofErr w:type="spellStart"/>
-      <w:r>
-        <w:t>positive_count</w:t>
-      </w:r>
-      <w:proofErr w:type="spellEnd"/>
-      <w:r>
-        <w:t xml:space="preserve"> i </w:t>
-      </w:r>
-      <w:proofErr w:type="spellStart"/>
-      <w:r>
-        <w:t>negative_count</w:t>
-      </w:r>
-      <w:proofErr w:type="spellEnd"/>
-      <w:r>
-        <w:t xml:space="preserve"> a 0.</w:t>
+        <w:t>Posar variables positive_count i negative_count a 0.</w:t>
       </w:r>
     </w:p>
     <w:p>
@@ -2431,63 +2013,25 @@
         <w:jc w:val="both"/>
       </w:pPr>
       <w:r>
-        <w:t>Calcular p(</w:t>
-      </w:r>
-      <w:proofErr w:type="spellStart"/>
-      <w:r>
-        <w:t>w</w:t>
+        <w:t>Calcular p(w</w:t>
       </w:r>
       <w:r>
         <w:rPr>
           <w:vertAlign w:val="subscript"/>
         </w:rPr>
-        <w:t>i</w:t>
-      </w:r>
-      <w:proofErr w:type="spellEnd"/>
+        <w:t xml:space="preserve">i </w:t>
+      </w:r>
+      <w:r>
+        <w:t>| ‘positive’) i p(w</w:t>
+      </w:r>
       <w:r>
         <w:rPr>
           <w:vertAlign w:val="subscript"/>
         </w:rPr>
-        <w:t xml:space="preserve"> </w:t>
-      </w:r>
-      <w:r>
-        <w:t>| ‘</w:t>
-      </w:r>
-      <w:proofErr w:type="spellStart"/>
-      <w:r>
-        <w:t>positive</w:t>
-      </w:r>
-      <w:proofErr w:type="spellEnd"/>
-      <w:r>
-        <w:t>’) i p(</w:t>
-      </w:r>
-      <w:proofErr w:type="spellStart"/>
-      <w:r>
-        <w:t>w</w:t>
-      </w:r>
-      <w:r>
-        <w:rPr>
-          <w:vertAlign w:val="subscript"/>
-        </w:rPr>
-        <w:t>i</w:t>
-      </w:r>
-      <w:proofErr w:type="spellEnd"/>
-      <w:r>
-        <w:rPr>
-          <w:vertAlign w:val="subscript"/>
-        </w:rPr>
-        <w:t xml:space="preserve"> </w:t>
-      </w:r>
-      <w:r>
-        <w:t>| ‘</w:t>
-      </w:r>
-      <w:proofErr w:type="spellStart"/>
-      <w:r>
-        <w:t>negative</w:t>
-      </w:r>
-      <w:proofErr w:type="spellEnd"/>
-      <w:r>
-        <w:t>’).</w:t>
+        <w:t xml:space="preserve">i </w:t>
+      </w:r>
+      <w:r>
+        <w:t>| ‘negative’).</w:t>
       </w:r>
     </w:p>
     <w:p>
@@ -2500,21 +2044,8 @@
         <w:jc w:val="both"/>
       </w:pPr>
       <w:r>
-        <w:t xml:space="preserve">Sumar aquests valors a </w:t>
-      </w:r>
-      <w:proofErr w:type="spellStart"/>
-      <w:r>
-        <w:t>positive_count</w:t>
-      </w:r>
-      <w:proofErr w:type="spellEnd"/>
-      <w:r>
-        <w:t xml:space="preserve"> i </w:t>
-      </w:r>
-      <w:proofErr w:type="spellStart"/>
-      <w:r>
-        <w:t>negative_count</w:t>
-      </w:r>
-      <w:proofErr w:type="spellEnd"/>
+        <w:t>Sumar aquests valors a positive_count i negative_count</w:t>
+      </w:r>
     </w:p>
     <w:p>
       <w:pPr>
@@ -2526,29 +2057,8 @@
         <w:jc w:val="both"/>
       </w:pPr>
       <w:r>
-        <w:t xml:space="preserve">Afegir la probabilitat </w:t>
-      </w:r>
-      <w:proofErr w:type="spellStart"/>
-      <w:r>
-        <w:t>apriori</w:t>
-      </w:r>
-      <w:proofErr w:type="spellEnd"/>
-      <w:r>
-        <w:t xml:space="preserve"> de cada classe a </w:t>
-      </w:r>
-      <w:proofErr w:type="spellStart"/>
-      <w:r>
-        <w:t>positive_count</w:t>
-      </w:r>
-      <w:proofErr w:type="spellEnd"/>
-      <w:r>
-        <w:t xml:space="preserve"> i </w:t>
-      </w:r>
-      <w:proofErr w:type="spellStart"/>
-      <w:r>
-        <w:t>negative_count</w:t>
-      </w:r>
-      <w:proofErr w:type="spellEnd"/>
+        <w:t>Afegir la probabilitat apriori de cada classe a positive_count i negative_count</w:t>
+      </w:r>
     </w:p>
     <w:p>
       <w:pPr>
@@ -2560,21 +2070,8 @@
         <w:jc w:val="both"/>
       </w:pPr>
       <w:r>
-        <w:t xml:space="preserve">Guardar com a resultat el la classe amb el valor més gran entre </w:t>
-      </w:r>
-      <w:proofErr w:type="spellStart"/>
-      <w:r>
-        <w:t>positive_count</w:t>
-      </w:r>
-      <w:proofErr w:type="spellEnd"/>
-      <w:r>
-        <w:t xml:space="preserve"> i </w:t>
-      </w:r>
-      <w:proofErr w:type="spellStart"/>
-      <w:r>
-        <w:t>negative_count</w:t>
-      </w:r>
-      <w:proofErr w:type="spellEnd"/>
+        <w:t>Guardar com a resultat el la classe amb el valor més gran entre positive_count i negative_count</w:t>
+      </w:r>
     </w:p>
     <w:p>
       <w:pPr>
@@ -2600,15 +2097,7 @@
         <w:jc w:val="both"/>
       </w:pPr>
       <w:r>
-        <w:t xml:space="preserve">El programa es pot executar amb </w:t>
-      </w:r>
-      <w:proofErr w:type="spellStart"/>
-      <w:r>
-        <w:t>Python</w:t>
-      </w:r>
-      <w:proofErr w:type="spellEnd"/>
-      <w:r>
-        <w:t xml:space="preserve"> des d’una línia de comandes. Abans, però, caldrà instal·lar totes les dependències necessàries:</w:t>
+        <w:t>El programa es pot executar amb Python des d’una línia de comandes. Abans, però, caldrà instal·lar totes les dependències necessàries:</w:t>
       </w:r>
     </w:p>
     <w:p>
@@ -2649,39 +2138,7 @@
           <w:rFonts w:ascii="Consolas" w:hAnsi="Consolas"/>
           <w:color w:val="000000"/>
         </w:rPr>
-        <w:t xml:space="preserve">m </w:t>
-      </w:r>
-      <w:proofErr w:type="spellStart"/>
-      <w:r>
-        <w:rPr>
-          <w:rFonts w:ascii="Consolas" w:hAnsi="Consolas"/>
-          <w:color w:val="000000"/>
-        </w:rPr>
-        <w:t>pip</w:t>
-      </w:r>
-      <w:proofErr w:type="spellEnd"/>
-      <w:r>
-        <w:rPr>
-          <w:rFonts w:ascii="Consolas" w:hAnsi="Consolas"/>
-          <w:color w:val="000000"/>
-        </w:rPr>
-        <w:t xml:space="preserve"> </w:t>
-      </w:r>
-      <w:proofErr w:type="spellStart"/>
-      <w:r>
-        <w:rPr>
-          <w:rFonts w:ascii="Consolas" w:hAnsi="Consolas"/>
-          <w:color w:val="000000"/>
-        </w:rPr>
-        <w:t>install</w:t>
-      </w:r>
-      <w:proofErr w:type="spellEnd"/>
-      <w:r>
-        <w:rPr>
-          <w:rFonts w:ascii="Consolas" w:hAnsi="Consolas"/>
-          <w:color w:val="000000"/>
-        </w:rPr>
-        <w:t xml:space="preserve"> </w:t>
+        <w:t xml:space="preserve">m pip install </w:t>
       </w:r>
       <w:r>
         <w:rPr>
@@ -2845,15 +2302,20 @@
         </w:rPr>
         <w:t>--</w:t>
       </w:r>
-      <w:proofErr w:type="spellStart"/>
       <w:r>
         <w:rPr>
           <w:rFonts w:ascii="Consolas" w:hAnsi="Consolas"/>
           <w:color w:val="000000"/>
         </w:rPr>
-        <w:t>smooth</w:t>
-      </w:r>
-      <w:proofErr w:type="spellEnd"/>
+        <w:t xml:space="preserve">smooth </w:t>
+      </w:r>
+      <w:r>
+        <w:rPr>
+          <w:rFonts w:ascii="Consolas" w:hAnsi="Consolas"/>
+          <w:color w:val="006666"/>
+        </w:rPr>
+        <w:t>0.1</w:t>
+      </w:r>
       <w:r>
         <w:rPr>
           <w:rFonts w:ascii="Consolas" w:hAnsi="Consolas"/>
@@ -2864,9 +2326,23 @@
       <w:r>
         <w:rPr>
           <w:rFonts w:ascii="Consolas" w:hAnsi="Consolas"/>
+          <w:color w:val="666600"/>
+        </w:rPr>
+        <w:t>--</w:t>
+      </w:r>
+      <w:r>
+        <w:rPr>
+          <w:rFonts w:ascii="Consolas" w:hAnsi="Consolas"/>
+          <w:color w:val="000000"/>
+        </w:rPr>
+        <w:t xml:space="preserve">n_rows </w:t>
+      </w:r>
+      <w:r>
+        <w:rPr>
+          <w:rFonts w:ascii="Consolas" w:hAnsi="Consolas"/>
           <w:color w:val="006666"/>
         </w:rPr>
-        <w:t>0.1</w:t>
+        <w:t>10000</w:t>
       </w:r>
       <w:r>
         <w:rPr>
@@ -2882,58 +2358,12 @@
         </w:rPr>
         <w:t>--</w:t>
       </w:r>
-      <w:proofErr w:type="spellStart"/>
       <w:r>
         <w:rPr>
           <w:rFonts w:ascii="Consolas" w:hAnsi="Consolas"/>
           <w:color w:val="000000"/>
         </w:rPr>
-        <w:t>n_rows</w:t>
-      </w:r>
-      <w:proofErr w:type="spellEnd"/>
-      <w:r>
-        <w:rPr>
-          <w:rFonts w:ascii="Consolas" w:hAnsi="Consolas"/>
-          <w:color w:val="000000"/>
-        </w:rPr>
-        <w:t xml:space="preserve"> </w:t>
-      </w:r>
-      <w:r>
-        <w:rPr>
-          <w:rFonts w:ascii="Consolas" w:hAnsi="Consolas"/>
-          <w:color w:val="006666"/>
-        </w:rPr>
-        <w:t>10000</w:t>
-      </w:r>
-      <w:r>
-        <w:rPr>
-          <w:rFonts w:ascii="Consolas" w:hAnsi="Consolas"/>
-          <w:color w:val="000000"/>
-        </w:rPr>
-        <w:t xml:space="preserve"> </w:t>
-      </w:r>
-      <w:r>
-        <w:rPr>
-          <w:rFonts w:ascii="Consolas" w:hAnsi="Consolas"/>
-          <w:color w:val="666600"/>
-        </w:rPr>
-        <w:t>--</w:t>
-      </w:r>
-      <w:proofErr w:type="spellStart"/>
-      <w:r>
-        <w:rPr>
-          <w:rFonts w:ascii="Consolas" w:hAnsi="Consolas"/>
-          <w:color w:val="000000"/>
-        </w:rPr>
-        <w:t>n_splits</w:t>
-      </w:r>
-      <w:proofErr w:type="spellEnd"/>
-      <w:r>
-        <w:rPr>
-          <w:rFonts w:ascii="Consolas" w:hAnsi="Consolas"/>
-          <w:color w:val="000000"/>
-        </w:rPr>
-        <w:t xml:space="preserve"> </w:t>
+        <w:t xml:space="preserve">n_splits </w:t>
       </w:r>
       <w:r>
         <w:rPr>
@@ -3040,42 +2470,10 @@
         <w:jc w:val="both"/>
       </w:pPr>
       <w:r>
-        <w:t xml:space="preserve">Al tractar-se d’un conjunt de mostres balancejat, les mètriques es simplifiquen bastant. Per exemple, el valor que s’obté </w:t>
-      </w:r>
-      <w:proofErr w:type="spellStart"/>
-      <w:r>
-        <w:t>d’accuracy</w:t>
-      </w:r>
-      <w:proofErr w:type="spellEnd"/>
-      <w:r>
-        <w:t xml:space="preserve"> és fiable. En unes dades no balancejades, el valor podria ser molt alt però les prediccions dolentes, i per tant s’hauria d’utilitzar F1-Score. </w:t>
-      </w:r>
-      <w:r>
-        <w:t xml:space="preserve">El model que s’està creant només es vol per saber si un </w:t>
-      </w:r>
-      <w:proofErr w:type="spellStart"/>
-      <w:r>
-        <w:t>tweet</w:t>
-      </w:r>
-      <w:proofErr w:type="spellEnd"/>
-      <w:r>
-        <w:t xml:space="preserve"> és positiu o negatiu, sense donar més importància a un o </w:t>
-      </w:r>
-      <w:proofErr w:type="spellStart"/>
-      <w:r>
-        <w:t>l’alte</w:t>
-      </w:r>
-      <w:proofErr w:type="spellEnd"/>
-      <w:r>
-        <w:t xml:space="preserve">. </w:t>
-      </w:r>
-      <w:proofErr w:type="spellStart"/>
-      <w:r>
-        <w:t>L’accuracy</w:t>
-      </w:r>
-      <w:proofErr w:type="spellEnd"/>
-      <w:r>
-        <w:t xml:space="preserve"> ens permet saber exactament això, el percentatge de prediccions ben fetes.</w:t>
+        <w:t xml:space="preserve">Al tractar-se d’un conjunt de mostres balancejat, les mètriques es simplifiquen bastant. Per exemple, el valor que s’obté d’accuracy és fiable. En unes dades no balancejades, el valor podria ser molt alt però les prediccions dolentes, i per tant s’hauria d’utilitzar F1-Score. </w:t>
+      </w:r>
+      <w:r>
+        <w:t>El model que s’està creant només es vol per saber si un tweet és positiu o negatiu, sense donar més importància a un o l’alte. L’accuracy ens permet saber exactament això, el percentatge de prediccions ben fetes.</w:t>
       </w:r>
     </w:p>
     <w:p>
@@ -3086,82 +2484,26 @@
         <w:t>Si, per altra banda es volgués filtrar e</w:t>
       </w:r>
       <w:r>
-        <w:t xml:space="preserve">ls </w:t>
-      </w:r>
-      <w:proofErr w:type="spellStart"/>
-      <w:r>
-        <w:t>tweets</w:t>
-      </w:r>
-      <w:proofErr w:type="spellEnd"/>
-      <w:r>
-        <w:t xml:space="preserve"> tal que només es mostrin els que són positiu</w:t>
-      </w:r>
-      <w:r>
-        <w:t xml:space="preserve">s, s’hauria d’utilitzar una altra mètrica. La </w:t>
-      </w:r>
-      <w:proofErr w:type="spellStart"/>
-      <w:r>
-        <w:t>precission</w:t>
-      </w:r>
-      <w:proofErr w:type="spellEnd"/>
-      <w:r>
-        <w:t xml:space="preserve"> ens seria una bona mètrica, doncs calcula el percentatge de prediccions positives correctes d’entre el total de  prediccions positives. Un </w:t>
-      </w:r>
-      <w:proofErr w:type="spellStart"/>
-      <w:r>
-        <w:t>precission</w:t>
-      </w:r>
-      <w:proofErr w:type="spellEnd"/>
-      <w:r>
-        <w:t xml:space="preserve"> alt permetria assegurar-nos que tots els </w:t>
-      </w:r>
-      <w:proofErr w:type="spellStart"/>
-      <w:r>
-        <w:t>tweets</w:t>
-      </w:r>
-      <w:proofErr w:type="spellEnd"/>
-      <w:r>
-        <w:t xml:space="preserve"> que passen el filtre són positius.</w:t>
-      </w:r>
-    </w:p>
-    <w:p>
-      <w:pPr>
-        <w:jc w:val="both"/>
-      </w:pPr>
-      <w:r>
-        <w:t xml:space="preserve">D’altre banda, si l’objectiu </w:t>
-      </w:r>
-      <w:proofErr w:type="spellStart"/>
-      <w:r>
-        <w:t>sigués</w:t>
-      </w:r>
-      <w:proofErr w:type="spellEnd"/>
-      <w:r>
-        <w:t xml:space="preserve"> permetre tants positius com sigui possible, sense importar els negatius que es colessin, s’hauria de mirar el </w:t>
-      </w:r>
-      <w:proofErr w:type="spellStart"/>
-      <w:r>
-        <w:t>Recall</w:t>
-      </w:r>
-      <w:proofErr w:type="spellEnd"/>
-      <w:r>
-        <w:t>.</w:t>
-      </w:r>
-    </w:p>
-    <w:p>
-      <w:pPr>
-        <w:jc w:val="both"/>
-      </w:pPr>
-      <w:r>
-        <w:t xml:space="preserve">De totes formes, per aquesta pràctica ambdues classes són igual d’importants i es mirarà </w:t>
-      </w:r>
-      <w:proofErr w:type="spellStart"/>
-      <w:r>
-        <w:t>l’accuracy</w:t>
-      </w:r>
-      <w:proofErr w:type="spellEnd"/>
-      <w:r>
-        <w:t>.</w:t>
+        <w:t>ls tweets tal que només es mostrin els que són positiu</w:t>
+      </w:r>
+      <w:r>
+        <w:t>s, s’hauria d’utilitzar una altra mètrica. La precission ens seria una bona mètrica, doncs calcula el percentatge de prediccions positives correctes d’entre el total de  prediccions positives. Un precission alt permetria assegurar-nos que tots els tweets que passen el filtre són positius.</w:t>
+      </w:r>
+    </w:p>
+    <w:p>
+      <w:pPr>
+        <w:jc w:val="both"/>
+      </w:pPr>
+      <w:r>
+        <w:t>D’altre banda, si l’objectiu sigués permetre tants positius com sigui possible, sense importar els negatius que es colessin, s’hauria de mirar el Recall.</w:t>
+      </w:r>
+    </w:p>
+    <w:p>
+      <w:pPr>
+        <w:jc w:val="both"/>
+      </w:pPr>
+      <w:r>
+        <w:t>De totes formes, per aquesta pràctica ambdues classes són igual d’importants i es mirarà l’accuracy.</w:t>
       </w:r>
     </w:p>
     <w:p>
@@ -3175,31 +2517,7 @@
       </w:pPr>
       <w:r>
         <w:lastRenderedPageBreak/>
-        <w:t>Les proves efectuades a la pràctica s’han realitzat amb un  “K-</w:t>
-      </w:r>
-      <w:proofErr w:type="spellStart"/>
-      <w:r>
-        <w:t>Fold</w:t>
-      </w:r>
-      <w:proofErr w:type="spellEnd"/>
-      <w:r>
-        <w:t xml:space="preserve"> Cross </w:t>
-      </w:r>
-      <w:proofErr w:type="spellStart"/>
-      <w:r>
-        <w:t>Validation</w:t>
-      </w:r>
-      <w:proofErr w:type="spellEnd"/>
-      <w:r>
-        <w:t xml:space="preserve">” de 10 </w:t>
-      </w:r>
-      <w:proofErr w:type="spellStart"/>
-      <w:r>
-        <w:t>folds</w:t>
-      </w:r>
-      <w:proofErr w:type="spellEnd"/>
-      <w:r>
-        <w:t xml:space="preserve">. Per aconseguir la mètrica simplement es fa una mitjana de les 10 mètriques obtingudes. Al haver-hi més d’una predicció, no és suficient sabent la mitjana. Cal comprovar també que els resultats siguin consistents. Ajudant-se de la desviació estàndard de totes les mètriques es pot estar segur que són consistents. </w:t>
+        <w:t xml:space="preserve">Les proves efectuades a la pràctica s’han realitzat amb un  “K-Fold Cross Validation” de 10 folds. Per aconseguir la mètrica simplement es fa una mitjana de les 10 mètriques obtingudes. Al haver-hi més d’una predicció, no és suficient sabent la mitjana. Cal comprovar també que els resultats siguin consistents. Ajudant-se de la desviació estàndard de totes les mètriques es pot estar segur que són consistents. </w:t>
       </w:r>
     </w:p>
     <w:p>
@@ -3210,15 +2528,7 @@
         <w:t>Els resultats obtinguts són</w:t>
       </w:r>
       <w:r>
-        <w:t xml:space="preserve"> una </w:t>
-      </w:r>
-      <w:proofErr w:type="spellStart"/>
-      <w:r>
-        <w:t>Accuracy</w:t>
-      </w:r>
-      <w:proofErr w:type="spellEnd"/>
-      <w:r>
-        <w:t xml:space="preserve"> de 75% amb desviació estàndard de 0.001. Si bé no són excepcionalment bons, almenys les prediccions són consistents entre elles.</w:t>
+        <w:t xml:space="preserve"> una Accuracy de 75% amb desviació estàndard de 0.001. Si bé no són excepcionalment bons, almenys les prediccions són consistents entre elles.</w:t>
       </w:r>
     </w:p>
     <w:p>
@@ -3244,31 +2554,15 @@
         <w:t xml:space="preserve"> </w:t>
       </w:r>
       <w:r>
-        <w:t xml:space="preserve">30 = 75 es pot veure que dona </w:t>
-      </w:r>
-      <w:proofErr w:type="spellStart"/>
-      <w:r>
-        <w:t>l’accuracy</w:t>
-      </w:r>
-      <w:proofErr w:type="spellEnd"/>
-      <w:r>
-        <w:t xml:space="preserve"> prèviament mencionada. </w:t>
-      </w:r>
-    </w:p>
-    <w:p>
-      <w:pPr>
-        <w:jc w:val="both"/>
-      </w:pPr>
-      <w:r>
-        <w:t xml:space="preserve">També es pot veure que és bastant més capaç de classificar correctament els </w:t>
-      </w:r>
-      <w:proofErr w:type="spellStart"/>
-      <w:r>
-        <w:t>tweets</w:t>
-      </w:r>
-      <w:proofErr w:type="spellEnd"/>
-      <w:r>
-        <w:t xml:space="preserve"> negatius que els positius. </w:t>
+        <w:t xml:space="preserve">30 = 75 es pot veure que dona l’accuracy prèviament mencionada. </w:t>
+      </w:r>
+    </w:p>
+    <w:p>
+      <w:pPr>
+        <w:jc w:val="both"/>
+      </w:pPr>
+      <w:r>
+        <w:t xml:space="preserve">També es pot veure que és bastant més capaç de classificar correctament els tweets negatius que els positius. </w:t>
       </w:r>
     </w:p>
     <w:p>
@@ -3375,15 +2669,7 @@
       <w:bookmarkStart w:id="8" w:name="_Toc90738958"/>
       <w:r>
         <w:lastRenderedPageBreak/>
-        <w:t xml:space="preserve">Diferents mides de </w:t>
-      </w:r>
-      <w:proofErr w:type="spellStart"/>
-      <w:r>
-        <w:t>Train</w:t>
-      </w:r>
-      <w:proofErr w:type="spellEnd"/>
-      <w:r>
-        <w:t xml:space="preserve"> i diccionaris</w:t>
+        <w:t>Diferents mides de Train i diccionaris</w:t>
       </w:r>
       <w:bookmarkEnd w:id="8"/>
     </w:p>
@@ -3397,7 +2683,30 @@
       </w:r>
     </w:p>
     <w:p/>
-    <w:p/>
+    <w:p>
+      <w:pPr>
+        <w:jc w:val="both"/>
+      </w:pPr>
+      <w:r>
+        <w:t xml:space="preserve">A vegades pot ser interessant veure quantes mostres són necessàries per aconseguir un entrenament satisfactori. La prova de l’apartat anterior s’havia fet amb un 20% de les mostres pel test i el 80% restant pel training. Ara, en canvi, es realitzen diferents execucions, cada una amb una proporció traint/test diferent. </w:t>
+      </w:r>
+    </w:p>
+    <w:p>
+      <w:pPr>
+        <w:jc w:val="both"/>
+      </w:pPr>
+      <w:r>
+        <w:t xml:space="preserve">Com bé es veu al gràfic inferior, a mesura que hi ha més mostres al test, i per tant menys al training, les prediccions tendeixen a ser pitjors. És un resultat esperat, al cap i a la fi com més dades es tingui per aprendre, més fàcil serà fer una predicció d’una nova mostra. </w:t>
+      </w:r>
+    </w:p>
+    <w:p>
+      <w:pPr>
+        <w:jc w:val="both"/>
+      </w:pPr>
+      <w:r>
+        <w:t>El punt interessant a comentar és que s’ha de reduir molt la mida de les mostres de training fins aconseguir unes prediccions bastant més dolentes que l’original. Es veu que destintant només el 10% de les mostres al training, es segueix aconseguint un accuracy per sobre del 70%. És quan ja es destinen només un 2% de les mostres que els resultats comencen a empitjorar.</w:t>
+      </w:r>
+    </w:p>
     <w:p>
       <w:r>
         <w:drawing>
@@ -3452,13 +2761,24 @@
         <w:t>Canviant mida diccionari</w:t>
       </w:r>
     </w:p>
+    <w:p/>
+    <w:p>
+      <w:r>
+        <w:t xml:space="preserve">Una altra manera de veure la quantitat d’informació necessària per fer bones prediccions és limitant la mida del diccionari. És a dir, limitar la quantitat de paraules que pot aprendre el model. Com també és d’esperar, les prediccions empitjoren a mesura que hi ha menys paraules al diccionari. </w:t>
+      </w:r>
+    </w:p>
+    <w:p>
+      <w:r>
+        <w:t>Ara, si més no, s’aconsegueix mantenir uns bons resultats tot i tenir el diccionari a l’1% de la seva mida original. És només quan la mida baixa del 0.2% que l’accuracy ja és inferior al 65%.</w:t>
+      </w:r>
+    </w:p>
     <w:p>
       <w:r>
         <w:drawing>
-          <wp:inline distT="0" distB="0" distL="0" distR="0" wp14:anchorId="0FC95351" wp14:editId="19E81299">
+          <wp:inline distT="0" distB="0" distL="0" distR="0" wp14:anchorId="023A187E" wp14:editId="1898381C">
             <wp:extent cx="5731510" cy="4298950"/>
             <wp:effectExtent l="0" t="0" r="2540" b="6350"/>
-            <wp:docPr id="4" name="Picture 4" descr="Chart, bar chart&#10;&#10;Description automatically generated"/>
+            <wp:docPr id="6" name="Picture 6" descr="Chart, bar chart&#10;&#10;Description automatically generated"/>
             <wp:cNvGraphicFramePr>
               <a:graphicFrameLocks xmlns:a="http://schemas.openxmlformats.org/drawingml/2006/main" noChangeAspect="1"/>
             </wp:cNvGraphicFramePr>
@@ -3466,7 +2786,7 @@
               <a:graphicData uri="http://schemas.openxmlformats.org/drawingml/2006/picture">
                 <pic:pic xmlns:pic="http://schemas.openxmlformats.org/drawingml/2006/picture">
                   <pic:nvPicPr>
-                    <pic:cNvPr id="4" name="Picture 4" descr="Chart, bar chart&#10;&#10;Description automatically generated"/>
+                    <pic:cNvPr id="6" name="Picture 6" descr="Chart, bar chart&#10;&#10;Description automatically generated"/>
                     <pic:cNvPicPr/>
                   </pic:nvPicPr>
                   <pic:blipFill>
@@ -3501,26 +2821,81 @@
         <w:pStyle w:val="Heading1"/>
       </w:pPr>
       <w:bookmarkStart w:id="9" w:name="_Toc90738959"/>
-      <w:proofErr w:type="spellStart"/>
       <w:r>
         <w:lastRenderedPageBreak/>
-        <w:t>Laplace</w:t>
-      </w:r>
-      <w:proofErr w:type="spellEnd"/>
-      <w:r>
-        <w:t xml:space="preserve"> </w:t>
-      </w:r>
-      <w:proofErr w:type="spellStart"/>
-      <w:r>
-        <w:t>Smoothing</w:t>
+        <w:t>Laplace Smoothing</w:t>
       </w:r>
       <w:bookmarkEnd w:id="9"/>
-      <w:proofErr w:type="spellEnd"/>
     </w:p>
     <w:p/>
+    <w:p>
+      <w:r>
+        <w:t xml:space="preserve">L’algorisme Naïve Bayes es basa en ajuntar probabilitats d’events per aconseguir una final. És molt probable que durant la fase d’entrenament algun event no s’hagi vist i per tant tingui una probabilitat de 0. Això comporta que </w:t>
+      </w:r>
+      <w:r>
+        <w:t xml:space="preserve">la probabilitat final també acabi sent 0. </w:t>
+      </w:r>
+    </w:p>
+    <w:p>
+      <w:r>
+        <w:t>Per solucionar el problema es fa ús del Laplace Smoothing, afegint un valor alpha a l’hora de calcular les probabilitats. D’aquesta manera, s’evita que una probabilitat sigui 0 encara que la paraula no existeixi durant la fase d’aprenentatge.</w:t>
+      </w:r>
+    </w:p>
+    <w:p>
+      <w:r>
+        <w:t xml:space="preserve">A mesura que augmenta el valor d’alpha, el “likelihook” es mou en direcció a una distribució uniforme (0.5). El valor òptim per la gran majoria de vegades és 1. </w:t>
+      </w:r>
+    </w:p>
+    <w:p>
+      <w:r>
+        <w:t xml:space="preserve">La imatge inferior demostra més gràficament la pèrdua d’accuracy a mesura que s’augmenta el valor d’alpha. </w:t>
+      </w:r>
+      <w:r>
+        <w:t>També es veu com el valor 1 dona els millors resultats.</w:t>
+      </w:r>
+    </w:p>
     <w:p/>
+    <w:p>
+      <w:r>
+        <w:drawing>
+          <wp:inline distT="0" distB="0" distL="0" distR="0" wp14:anchorId="4D1BE95B" wp14:editId="0E46150F">
+            <wp:extent cx="5731510" cy="4298950"/>
+            <wp:effectExtent l="0" t="0" r="2540" b="6350"/>
+            <wp:docPr id="10" name="Picture 10" descr="Chart, bar chart&#10;&#10;Description automatically generated"/>
+            <wp:cNvGraphicFramePr>
+              <a:graphicFrameLocks xmlns:a="http://schemas.openxmlformats.org/drawingml/2006/main" noChangeAspect="1"/>
+            </wp:cNvGraphicFramePr>
+            <a:graphic xmlns:a="http://schemas.openxmlformats.org/drawingml/2006/main">
+              <a:graphicData uri="http://schemas.openxmlformats.org/drawingml/2006/picture">
+                <pic:pic xmlns:pic="http://schemas.openxmlformats.org/drawingml/2006/picture">
+                  <pic:nvPicPr>
+                    <pic:cNvPr id="10" name="Picture 10" descr="Chart, bar chart&#10;&#10;Description automatically generated"/>
+                    <pic:cNvPicPr/>
+                  </pic:nvPicPr>
+                  <pic:blipFill>
+                    <a:blip r:embed="rId13"/>
+                    <a:stretch>
+                      <a:fillRect/>
+                    </a:stretch>
+                  </pic:blipFill>
+                  <pic:spPr>
+                    <a:xfrm>
+                      <a:off x="0" y="0"/>
+                      <a:ext cx="5731510" cy="4298950"/>
+                    </a:xfrm>
+                    <a:prstGeom prst="rect">
+                      <a:avLst/>
+                    </a:prstGeom>
+                  </pic:spPr>
+                </pic:pic>
+              </a:graphicData>
+            </a:graphic>
+          </wp:inline>
+        </w:drawing>
+      </w:r>
+    </w:p>
     <w:sectPr>
-      <w:footerReference w:type="default" r:id="rId13"/>
+      <w:footerReference w:type="default" r:id="rId14"/>
       <w:pgSz w:w="11906" w:h="16838"/>
       <w:pgMar w:top="1440" w:right="1440" w:bottom="1440" w:left="1440" w:header="708" w:footer="708" w:gutter="0"/>
       <w:cols w:space="708"/>

</xml_diff>